<commit_message>
National centers server-side sorting, pagination, edit/delete; participants pagination and export CSV
</commit_message>
<xml_diff>
--- a/Benefit of Platform.docx
+++ b/Benefit of Platform.docx
@@ -4,7 +4,42 @@
   <w:body>
     <w:p>
       <w:r>
-        <w:t>Features</w:t>
+        <w:t xml:space="preserve">Tell them my background as former project director in one of the remotest project centers in Sawla cluster in Ghana. I have seen the challenges project staff go through during home visitation. It takes </w:t>
+      </w:r>
+      <w:proofErr w:type="spellStart"/>
+      <w:r>
+        <w:t>sevral</w:t>
+      </w:r>
+      <w:proofErr w:type="spellEnd"/>
+      <w:r>
+        <w:t xml:space="preserve"> months before staff can memorize the house locations of </w:t>
+      </w:r>
+      <w:proofErr w:type="gramStart"/>
+      <w:r>
+        <w:t>their all</w:t>
+      </w:r>
+      <w:proofErr w:type="gramEnd"/>
+      <w:r>
+        <w:t xml:space="preserve"> their participants and sometimes it is not achievable.</w:t>
+      </w:r>
+    </w:p>
+    <w:p>
+      <w:r>
+        <w:t xml:space="preserve">How I have seen </w:t>
+      </w:r>
+      <w:proofErr w:type="spellStart"/>
+      <w:r>
+        <w:t>CIGH</w:t>
+      </w:r>
+      <w:proofErr w:type="spellEnd"/>
+      <w:r>
+        <w:t xml:space="preserve"> give hope and I am motivated. Haven developed stronger passion in the vision of Compassion International to release children from Poverty, I have decided to support with my effort to make the work a bit easy. </w:t>
+      </w:r>
+    </w:p>
+    <w:p/>
+    <w:p>
+      <w:r>
+        <w:t>Value Proposition</w:t>
       </w:r>
     </w:p>
     <w:p>
@@ -58,7 +93,15 @@
         </w:numPr>
       </w:pPr>
       <w:r>
-        <w:t xml:space="preserve">Enable PFs </w:t>
+        <w:t xml:space="preserve">Enable </w:t>
+      </w:r>
+      <w:proofErr w:type="spellStart"/>
+      <w:r>
+        <w:t>PFs</w:t>
+      </w:r>
+      <w:proofErr w:type="spellEnd"/>
+      <w:r>
+        <w:t xml:space="preserve"> </w:t>
       </w:r>
       <w:r>
         <w:t>navigate to participant home for easy facilitation.</w:t>
@@ -73,7 +116,7 @@
         </w:numPr>
       </w:pPr>
       <w:r>
-        <w:t>Project workers identify various centers via map for easy transfer of participants</w:t>
+        <w:t>Project staffs can navigate to participants homes via imbedded map for easy home visitation.</w:t>
       </w:r>
     </w:p>
     <w:p>
@@ -85,27 +128,7 @@
         </w:numPr>
       </w:pPr>
       <w:r>
-        <w:t>Project staffs can navigate to participants homes via imbedded map for easy home visitation.</w:t>
-      </w:r>
-    </w:p>
-    <w:p>
-      <w:r>
-        <w:t>Pitch</w:t>
-      </w:r>
-    </w:p>
-    <w:p>
-      <w:r>
-        <w:t>Tell them my background</w:t>
-      </w:r>
-    </w:p>
-    <w:p>
-      <w:r>
-        <w:t>How poverty dealth with me</w:t>
-      </w:r>
-    </w:p>
-    <w:p>
-      <w:r>
-        <w:t>How I have seen CIGH give hope and I am motivated</w:t>
+        <w:t>Add any that I have left out</w:t>
       </w:r>
     </w:p>
     <w:sectPr>

</xml_diff>